<commit_message>
Added CR#1 log file
</commit_message>
<xml_diff>
--- a/ChangeRequest#3-log_PDFsam.docx
+++ b/ChangeRequest#3-log_PDFsam.docx
@@ -33,6 +33,20 @@
         <w:rPr>
           <w:rFonts w:eastAsiaTheme="minorEastAsia" w:cstheme="minorEastAsia"/>
         </w:rPr>
+        <w:t>CSRAMS -</w:t>
+      </w:r>
+      <w:bookmarkStart w:id="1" w:name="_GoBack"/>
+      <w:bookmarkEnd w:id="1"/>
+      <w:r>
+        <w:rPr>
+          <w:rFonts w:eastAsiaTheme="minorEastAsia" w:cstheme="minorEastAsia"/>
+        </w:rPr>
+        <w:t xml:space="preserve"> </w:t>
+      </w:r>
+      <w:r>
+        <w:rPr>
+          <w:rFonts w:eastAsiaTheme="minorEastAsia" w:cstheme="minorEastAsia"/>
+        </w:rPr>
         <w:t>Ahmar Aftab and Anurag Kumar</w:t>
       </w:r>
     </w:p>
@@ -123,8 +137,6 @@
         </w:rPr>
         <w:t>Implemented and documented by Ahmar Aftab.</w:t>
       </w:r>
-      <w:bookmarkStart w:id="1" w:name="_GoBack"/>
-      <w:bookmarkEnd w:id="1"/>
     </w:p>
     <w:p>
       <w:pPr>
@@ -4825,7 +4837,7 @@
 </file>
 
 <file path=customXml/itemProps1.xml><?xml version="1.0" encoding="utf-8"?>
-<ds:datastoreItem xmlns:ds="http://schemas.openxmlformats.org/officeDocument/2006/customXml" ds:itemID="{E26EFC1F-0A8A-41E0-B681-309647B93555}">
+<ds:datastoreItem xmlns:ds="http://schemas.openxmlformats.org/officeDocument/2006/customXml" ds:itemID="{F5C03A06-7862-4BD0-A2F1-5B240784177A}">
   <ds:schemaRefs>
     <ds:schemaRef ds:uri="http://schemas.openxmlformats.org/officeDocument/2006/bibliography"/>
   </ds:schemaRefs>

</xml_diff>